<commit_message>
Funcionalidad nueva partida impletada reto 36 terminado
</commit_message>
<xml_diff>
--- a/Juego/Casos de prueba.docx
+++ b/Juego/Casos de prueba.docx
@@ -109,6 +109,203 @@
                   </pic:nvPicPr>
                   <pic:blipFill>
                     <a:blip r:embed="rId6"/>
+                    <a:stretch>
+                      <a:fillRect/>
+                    </a:stretch>
+                  </pic:blipFill>
+                  <pic:spPr>
+                    <a:xfrm>
+                      <a:off x="0" y="0"/>
+                      <a:ext cx="5943600" cy="3343275"/>
+                    </a:xfrm>
+                    <a:prstGeom prst="rect">
+                      <a:avLst/>
+                    </a:prstGeom>
+                  </pic:spPr>
+                </pic:pic>
+              </a:graphicData>
+            </a:graphic>
+          </wp:inline>
+        </w:drawing>
+      </w:r>
+    </w:p>
+    <w:p>
+      <w:pPr>
+        <w:rPr>
+          <w:b/>
+          <w:bCs/>
+        </w:rPr>
+      </w:pPr>
+      <w:proofErr w:type="spellStart"/>
+      <w:r>
+        <w:rPr>
+          <w:b/>
+          <w:bCs/>
+        </w:rPr>
+        <w:t>Estilos</w:t>
+      </w:r>
+      <w:proofErr w:type="spellEnd"/>
+      <w:r>
+        <w:rPr>
+          <w:b/>
+          <w:bCs/>
+        </w:rPr>
+        <w:t xml:space="preserve"> </w:t>
+      </w:r>
+    </w:p>
+    <w:p>
+      <w:r>
+        <w:rPr>
+          <w:noProof/>
+        </w:rPr>
+        <w:drawing>
+          <wp:inline distT="0" distB="0" distL="0" distR="0" wp14:anchorId="4758993D" wp14:editId="41666A20">
+            <wp:extent cx="5943600" cy="3343275"/>
+            <wp:effectExtent l="0" t="0" r="0" b="9525"/>
+            <wp:docPr id="75634784" name="Imagen 1"/>
+            <wp:cNvGraphicFramePr>
+              <a:graphicFrameLocks xmlns:a="http://schemas.openxmlformats.org/drawingml/2006/main" noChangeAspect="1"/>
+            </wp:cNvGraphicFramePr>
+            <a:graphic xmlns:a="http://schemas.openxmlformats.org/drawingml/2006/main">
+              <a:graphicData uri="http://schemas.openxmlformats.org/drawingml/2006/picture">
+                <pic:pic xmlns:pic="http://schemas.openxmlformats.org/drawingml/2006/picture">
+                  <pic:nvPicPr>
+                    <pic:cNvPr id="75634784" name=""/>
+                    <pic:cNvPicPr/>
+                  </pic:nvPicPr>
+                  <pic:blipFill>
+                    <a:blip r:embed="rId7"/>
+                    <a:stretch>
+                      <a:fillRect/>
+                    </a:stretch>
+                  </pic:blipFill>
+                  <pic:spPr>
+                    <a:xfrm>
+                      <a:off x="0" y="0"/>
+                      <a:ext cx="5943600" cy="3343275"/>
+                    </a:xfrm>
+                    <a:prstGeom prst="rect">
+                      <a:avLst/>
+                    </a:prstGeom>
+                  </pic:spPr>
+                </pic:pic>
+              </a:graphicData>
+            </a:graphic>
+          </wp:inline>
+        </w:drawing>
+      </w:r>
+    </w:p>
+    <w:p>
+      <w:r>
+        <w:rPr>
+          <w:noProof/>
+        </w:rPr>
+        <w:lastRenderedPageBreak/>
+        <w:drawing>
+          <wp:inline distT="0" distB="0" distL="0" distR="0" wp14:anchorId="5783DE74" wp14:editId="14D2463E">
+            <wp:extent cx="5943600" cy="3343275"/>
+            <wp:effectExtent l="0" t="0" r="0" b="9525"/>
+            <wp:docPr id="1368615603" name="Imagen 1"/>
+            <wp:cNvGraphicFramePr>
+              <a:graphicFrameLocks xmlns:a="http://schemas.openxmlformats.org/drawingml/2006/main" noChangeAspect="1"/>
+            </wp:cNvGraphicFramePr>
+            <a:graphic xmlns:a="http://schemas.openxmlformats.org/drawingml/2006/main">
+              <a:graphicData uri="http://schemas.openxmlformats.org/drawingml/2006/picture">
+                <pic:pic xmlns:pic="http://schemas.openxmlformats.org/drawingml/2006/picture">
+                  <pic:nvPicPr>
+                    <pic:cNvPr id="1368615603" name=""/>
+                    <pic:cNvPicPr/>
+                  </pic:nvPicPr>
+                  <pic:blipFill>
+                    <a:blip r:embed="rId8"/>
+                    <a:stretch>
+                      <a:fillRect/>
+                    </a:stretch>
+                  </pic:blipFill>
+                  <pic:spPr>
+                    <a:xfrm>
+                      <a:off x="0" y="0"/>
+                      <a:ext cx="5943600" cy="3343275"/>
+                    </a:xfrm>
+                    <a:prstGeom prst="rect">
+                      <a:avLst/>
+                    </a:prstGeom>
+                  </pic:spPr>
+                </pic:pic>
+              </a:graphicData>
+            </a:graphic>
+          </wp:inline>
+        </w:drawing>
+      </w:r>
+    </w:p>
+    <w:p>
+      <w:r>
+        <w:tab/>
+      </w:r>
+      <w:r>
+        <w:rPr>
+          <w:noProof/>
+        </w:rPr>
+        <w:drawing>
+          <wp:inline distT="0" distB="0" distL="0" distR="0" wp14:anchorId="0C75548C" wp14:editId="4E8E06EE">
+            <wp:extent cx="5943600" cy="3343275"/>
+            <wp:effectExtent l="0" t="0" r="0" b="9525"/>
+            <wp:docPr id="629265052" name="Imagen 1"/>
+            <wp:cNvGraphicFramePr>
+              <a:graphicFrameLocks xmlns:a="http://schemas.openxmlformats.org/drawingml/2006/main" noChangeAspect="1"/>
+            </wp:cNvGraphicFramePr>
+            <a:graphic xmlns:a="http://schemas.openxmlformats.org/drawingml/2006/main">
+              <a:graphicData uri="http://schemas.openxmlformats.org/drawingml/2006/picture">
+                <pic:pic xmlns:pic="http://schemas.openxmlformats.org/drawingml/2006/picture">
+                  <pic:nvPicPr>
+                    <pic:cNvPr id="629265052" name=""/>
+                    <pic:cNvPicPr/>
+                  </pic:nvPicPr>
+                  <pic:blipFill>
+                    <a:blip r:embed="rId9"/>
+                    <a:stretch>
+                      <a:fillRect/>
+                    </a:stretch>
+                  </pic:blipFill>
+                  <pic:spPr>
+                    <a:xfrm>
+                      <a:off x="0" y="0"/>
+                      <a:ext cx="5943600" cy="3343275"/>
+                    </a:xfrm>
+                    <a:prstGeom prst="rect">
+                      <a:avLst/>
+                    </a:prstGeom>
+                  </pic:spPr>
+                </pic:pic>
+              </a:graphicData>
+            </a:graphic>
+          </wp:inline>
+        </w:drawing>
+      </w:r>
+    </w:p>
+    <w:p>
+      <w:r>
+        <w:rPr>
+          <w:noProof/>
+        </w:rPr>
+        <w:lastRenderedPageBreak/>
+        <w:drawing>
+          <wp:inline distT="0" distB="0" distL="0" distR="0" wp14:anchorId="514CEFF2" wp14:editId="170B5FED">
+            <wp:extent cx="5943600" cy="3343275"/>
+            <wp:effectExtent l="0" t="0" r="0" b="9525"/>
+            <wp:docPr id="2043362635" name="Imagen 1"/>
+            <wp:cNvGraphicFramePr>
+              <a:graphicFrameLocks xmlns:a="http://schemas.openxmlformats.org/drawingml/2006/main" noChangeAspect="1"/>
+            </wp:cNvGraphicFramePr>
+            <a:graphic xmlns:a="http://schemas.openxmlformats.org/drawingml/2006/main">
+              <a:graphicData uri="http://schemas.openxmlformats.org/drawingml/2006/picture">
+                <pic:pic xmlns:pic="http://schemas.openxmlformats.org/drawingml/2006/picture">
+                  <pic:nvPicPr>
+                    <pic:cNvPr id="2043362635" name=""/>
+                    <pic:cNvPicPr/>
+                  </pic:nvPicPr>
+                  <pic:blipFill>
+                    <a:blip r:embed="rId10"/>
                     <a:stretch>
                       <a:fillRect/>
                     </a:stretch>

</xml_diff>